<commit_message>
Minor GUI format update
</commit_message>
<xml_diff>
--- a/AOX Output File List.docx
+++ b/AOX Output File List.docx
@@ -22,16 +22,11 @@
       </w:r>
     </w:p>
     <w:p>
-      <w:proofErr w:type="spellStart"/>
       <w:r>
         <w:t>AOX_CALIBRATION_MODEL_</w:t>
       </w:r>
       <w:r>
-        <w:t>TIMESTAMP.mat</w:t>
-      </w:r>
-      <w:proofErr w:type="spellEnd"/>
-      <w:r>
-        <w:t xml:space="preserve">: File containing everything from calibration model </w:t>
+        <w:t xml:space="preserve">TIMESTAMP.mat: File containing everything from calibration model </w:t>
       </w:r>
       <w:r>
         <w:t xml:space="preserve">needed </w:t>
@@ -56,79 +51,46 @@
         <w:t>BALFIT_ANOVA_STATS.xlsx</w:t>
       </w:r>
       <w:r>
-        <w:t xml:space="preserve">: ANOVA results for </w:t>
-      </w:r>
-      <w:proofErr w:type="spellStart"/>
-      <w:r>
-        <w:t>BALFIT</w:t>
-      </w:r>
-      <w:proofErr w:type="spellEnd"/>
+        <w:t>: ANOVA results for BALFIT</w:t>
+      </w:r>
     </w:p>
     <w:p>
       <w:r>
         <w:t>BALFIT_DATA_REDUCTION_MATRIX_IN_AMES_FORMAT.txt</w:t>
       </w:r>
       <w:r>
-        <w:t xml:space="preserve">: Data reduction matrix for input into </w:t>
-      </w:r>
-      <w:proofErr w:type="spellStart"/>
-      <w:r>
-        <w:t>BALFIT</w:t>
-      </w:r>
-      <w:proofErr w:type="spellEnd"/>
-    </w:p>
-    <w:p>
-      <w:proofErr w:type="spellStart"/>
+        <w:t>: Data reduction matrix for input into BALFIT</w:t>
+      </w:r>
+    </w:p>
+    <w:p>
+      <w:r>
+        <w:t xml:space="preserve">CALIB ALG </w:t>
+      </w:r>
+      <w:r>
+        <w:t xml:space="preserve">Tare Corrected </w:t>
+      </w:r>
+      <w:r>
+        <w:t>Load Approximation.csv</w:t>
+      </w:r>
+      <w:r>
+        <w:t xml:space="preserve">: </w:t>
+      </w:r>
+      <w:r>
+        <w:t>Load approximation from calibration input voltages using algebraic model with tare loads subtracted</w:t>
+      </w:r>
+      <w:r>
+        <w:t xml:space="preserve"> </w:t>
+      </w:r>
+    </w:p>
+    <w:p>
       <w:r>
         <w:t>CALIB</w:t>
       </w:r>
-      <w:proofErr w:type="spellEnd"/>
-      <w:r>
-        <w:t xml:space="preserve"> </w:t>
-      </w:r>
-      <w:proofErr w:type="spellStart"/>
-      <w:r>
-        <w:t>ALG</w:t>
-      </w:r>
-      <w:proofErr w:type="spellEnd"/>
-      <w:r>
-        <w:t xml:space="preserve"> </w:t>
-      </w:r>
-      <w:r>
-        <w:t xml:space="preserve">Tare Corrected </w:t>
-      </w:r>
-      <w:r>
-        <w:t>Load Approximation.csv</w:t>
-      </w:r>
-      <w:r>
-        <w:t xml:space="preserve">: </w:t>
-      </w:r>
-      <w:r>
-        <w:t>Load approximation from calibration input voltages using algebraic model with tare loads subtracted</w:t>
-      </w:r>
-      <w:r>
-        <w:t xml:space="preserve"> </w:t>
-      </w:r>
-    </w:p>
-    <w:p>
-      <w:proofErr w:type="spellStart"/>
-      <w:r>
-        <w:t>CALIB</w:t>
-      </w:r>
-      <w:proofErr w:type="spellEnd"/>
       <w:r>
         <w:t xml:space="preserve"> Report.xlsx</w:t>
       </w:r>
       <w:r>
-        <w:t xml:space="preserve">: Summary of calibration results and evaluation metrics for algebraic and </w:t>
-      </w:r>
-      <w:proofErr w:type="spellStart"/>
-      <w:r>
-        <w:t>GRBF</w:t>
-      </w:r>
-      <w:proofErr w:type="spellEnd"/>
-      <w:r>
-        <w:t xml:space="preserve"> sections (if run)</w:t>
+        <w:t>: Summary of calibration results and evaluation metrics for algebraic and GRBF sections (if run)</w:t>
       </w:r>
     </w:p>
     <w:p>
@@ -141,284 +103,195 @@
     </w:p>
     <w:p>
       <w:r>
-        <w:t>DIRECT_RECOMM_CustomEquationMatrix.csv</w:t>
-      </w:r>
-      <w:r>
-        <w:t>: Recommended custom equation based on ANOVA</w:t>
-      </w:r>
-    </w:p>
-    <w:p>
-      <w:r>
-        <w:t>STABLE_DIRECT_RECOMM_CustomEquationMatrix.csv</w:t>
-      </w:r>
-      <w:r>
-        <w:t>: Recommended custom equation based on ANOVA, iterated until significant terms do not change</w:t>
-      </w:r>
-    </w:p>
-    <w:p>
-      <w:pPr>
-        <w:rPr>
-          <w:b/>
-          <w:bCs/>
-          <w:sz w:val="24"/>
-          <w:szCs w:val="24"/>
-        </w:rPr>
-      </w:pPr>
-      <w:r>
-        <w:rPr>
-          <w:b/>
-          <w:bCs/>
-          <w:sz w:val="24"/>
-          <w:szCs w:val="24"/>
-        </w:rPr>
-        <w:t xml:space="preserve">Calibration </w:t>
-      </w:r>
-      <w:proofErr w:type="spellStart"/>
-      <w:r>
-        <w:rPr>
-          <w:b/>
-          <w:bCs/>
-          <w:sz w:val="24"/>
-          <w:szCs w:val="24"/>
-        </w:rPr>
-        <w:t>GRBF</w:t>
-      </w:r>
-      <w:proofErr w:type="spellEnd"/>
-      <w:r>
-        <w:rPr>
-          <w:b/>
-          <w:bCs/>
-          <w:sz w:val="24"/>
-          <w:szCs w:val="24"/>
-        </w:rPr>
-        <w:t xml:space="preserve"> Section Outputs</w:t>
-      </w:r>
-    </w:p>
-    <w:p>
-      <w:r>
-        <w:t>AOX_GRBF_W</w:t>
-      </w:r>
-      <w:r>
-        <w:t>idths</w:t>
-      </w:r>
-      <w:r>
-        <w:t>.csv</w:t>
-      </w:r>
-      <w:r>
-        <w:t xml:space="preserve">: Widths used for </w:t>
-      </w:r>
-      <w:proofErr w:type="spellStart"/>
-      <w:r>
-        <w:t>GRBFs</w:t>
-      </w:r>
-      <w:proofErr w:type="spellEnd"/>
-      <w:r>
-        <w:t xml:space="preserve"> placed</w:t>
-      </w:r>
-    </w:p>
-    <w:p>
-      <w:r>
-        <w:t>AOX_GRBF_C</w:t>
-      </w:r>
-      <w:r>
-        <w:t>oefficients</w:t>
-      </w:r>
-      <w:r>
-        <w:t>.csv</w:t>
-      </w:r>
-      <w:r>
-        <w:t xml:space="preserve">: Coefficients used for </w:t>
-      </w:r>
-      <w:proofErr w:type="spellStart"/>
-      <w:r>
-        <w:t>GRBFs</w:t>
-      </w:r>
-      <w:proofErr w:type="spellEnd"/>
-      <w:r>
-        <w:t xml:space="preserve"> placed</w:t>
-      </w:r>
-    </w:p>
-    <w:p>
-      <w:r>
-        <w:t>AOX_GRBF_Centers.csv</w:t>
-      </w:r>
-      <w:r>
-        <w:t xml:space="preserve">: Index of datapoints where </w:t>
-      </w:r>
-      <w:proofErr w:type="spellStart"/>
-      <w:r>
-        <w:t>GRBFs</w:t>
-      </w:r>
-      <w:proofErr w:type="spellEnd"/>
-      <w:r>
-        <w:t xml:space="preserve"> were placed</w:t>
-      </w:r>
-    </w:p>
-    <w:p>
-      <w:proofErr w:type="spellStart"/>
-      <w:r>
-        <w:t>CALIB</w:t>
-      </w:r>
-      <w:proofErr w:type="spellEnd"/>
-      <w:r>
-        <w:t xml:space="preserve"> </w:t>
-      </w:r>
-      <w:proofErr w:type="spellStart"/>
-      <w:r>
-        <w:t>GRBF</w:t>
-      </w:r>
-      <w:proofErr w:type="spellEnd"/>
-      <w:r>
-        <w:t xml:space="preserve"> </w:t>
-      </w:r>
-      <w:r>
-        <w:t xml:space="preserve">Tare Corrected </w:t>
-      </w:r>
-      <w:r>
-        <w:t>Load Approximation.csv</w:t>
-      </w:r>
-      <w:r>
-        <w:t>: Load approximation from calibration input voltages</w:t>
-      </w:r>
-      <w:r>
-        <w:t xml:space="preserve"> </w:t>
-      </w:r>
-      <w:r>
-        <w:t xml:space="preserve">using algebraic model with </w:t>
-      </w:r>
-      <w:proofErr w:type="spellStart"/>
-      <w:r>
-        <w:t>GRBFs</w:t>
-      </w:r>
-      <w:proofErr w:type="spellEnd"/>
-      <w:r>
-        <w:t xml:space="preserve"> added</w:t>
-      </w:r>
-      <w:r>
-        <w:t xml:space="preserve"> with tare</w:t>
-      </w:r>
-      <w:r>
-        <w:t xml:space="preserve"> loads</w:t>
-      </w:r>
-      <w:r>
-        <w:t xml:space="preserve"> subtracted</w:t>
-      </w:r>
-    </w:p>
-    <w:p>
-      <w:pPr>
-        <w:rPr>
-          <w:b/>
-          <w:bCs/>
-          <w:sz w:val="24"/>
-          <w:szCs w:val="24"/>
-        </w:rPr>
-      </w:pPr>
-      <w:r>
-        <w:rPr>
-          <w:b/>
-          <w:bCs/>
-          <w:sz w:val="24"/>
-          <w:szCs w:val="24"/>
-        </w:rPr>
-        <w:t xml:space="preserve">Validation </w:t>
-      </w:r>
-      <w:r>
-        <w:rPr>
-          <w:b/>
-          <w:bCs/>
-          <w:sz w:val="24"/>
-          <w:szCs w:val="24"/>
-        </w:rPr>
-        <w:t>Algebraic Section Outputs</w:t>
-      </w:r>
-    </w:p>
-    <w:p>
-      <w:r>
-        <w:t xml:space="preserve">VALID </w:t>
-      </w:r>
-      <w:proofErr w:type="spellStart"/>
-      <w:r>
-        <w:t>ALG</w:t>
-      </w:r>
-      <w:proofErr w:type="spellEnd"/>
-      <w:r>
-        <w:t xml:space="preserve"> </w:t>
-      </w:r>
-      <w:r>
-        <w:t xml:space="preserve">Tare Corrected </w:t>
-      </w:r>
-      <w:r>
-        <w:t>Load Approximation.csv</w:t>
-      </w:r>
-      <w:r>
-        <w:t>:</w:t>
-      </w:r>
-      <w:r>
-        <w:t xml:space="preserve"> </w:t>
-      </w:r>
-      <w:r>
-        <w:t xml:space="preserve">Load approximation from </w:t>
-      </w:r>
-      <w:r>
-        <w:t>validation</w:t>
-      </w:r>
-      <w:r>
-        <w:t xml:space="preserve"> input voltages using algebraic model with tare loads subtracted</w:t>
-      </w:r>
-      <w:r>
-        <w:t xml:space="preserve"> </w:t>
-      </w:r>
-    </w:p>
-    <w:p>
-      <w:r>
-        <w:t xml:space="preserve">VALID </w:t>
-      </w:r>
-      <w:proofErr w:type="spellStart"/>
-      <w:r>
-        <w:t>ALG</w:t>
-      </w:r>
-      <w:proofErr w:type="spellEnd"/>
-      <w:r>
-        <w:t xml:space="preserve"> </w:t>
-      </w:r>
-      <w:r>
-        <w:t xml:space="preserve">Tare Corrected </w:t>
-      </w:r>
-      <w:r>
-        <w:t>Load Approximation w PI.xlsx</w:t>
-      </w:r>
-      <w:r>
-        <w:t>: Load approximation from validation input voltages with tares subtracted on Tab 1.   Tab 2 contains the approximation +/- the prediction interval.  Tab 3 contains the prediction interval values</w:t>
-      </w:r>
-    </w:p>
-    <w:p>
-      <w:r>
-        <w:t xml:space="preserve">VALID </w:t>
+        <w:t>DIRECT_RECOMM_EquationMatrix.csv</w:t>
+      </w:r>
+      <w:r>
+        <w:t>: Recommended equation based on ANOVA</w:t>
+      </w:r>
+    </w:p>
+    <w:p>
+      <w:r>
+        <w:t>STABLE_DIRECT_RECOMM_EquationMatrix.csv</w:t>
+      </w:r>
+      <w:r>
+        <w:t xml:space="preserve">: Recommended </w:t>
       </w:r>
       <w:bookmarkStart w:id="0" w:name="_GoBack"/>
       <w:bookmarkEnd w:id="0"/>
       <w:r>
+        <w:t>equation based on ANOVA, iterated until significant terms do not change</w:t>
+      </w:r>
+    </w:p>
+    <w:p>
+      <w:pPr>
+        <w:rPr>
+          <w:b/>
+          <w:bCs/>
+          <w:sz w:val="24"/>
+          <w:szCs w:val="24"/>
+        </w:rPr>
+      </w:pPr>
+      <w:r>
+        <w:rPr>
+          <w:b/>
+          <w:bCs/>
+          <w:sz w:val="24"/>
+          <w:szCs w:val="24"/>
+        </w:rPr>
+        <w:t xml:space="preserve">Calibration </w:t>
+      </w:r>
+      <w:r>
+        <w:rPr>
+          <w:b/>
+          <w:bCs/>
+          <w:sz w:val="24"/>
+          <w:szCs w:val="24"/>
+        </w:rPr>
+        <w:t>GRBF</w:t>
+      </w:r>
+      <w:r>
+        <w:rPr>
+          <w:b/>
+          <w:bCs/>
+          <w:sz w:val="24"/>
+          <w:szCs w:val="24"/>
+        </w:rPr>
+        <w:t xml:space="preserve"> Section Outputs</w:t>
+      </w:r>
+    </w:p>
+    <w:p>
+      <w:r>
+        <w:t>AOX_GRBF_W</w:t>
+      </w:r>
+      <w:r>
+        <w:t>idths</w:t>
+      </w:r>
+      <w:r>
+        <w:t>.csv</w:t>
+      </w:r>
+      <w:r>
+        <w:t>: Widths used for GRBFs placed</w:t>
+      </w:r>
+    </w:p>
+    <w:p>
+      <w:r>
+        <w:t>AOX_GRBF_C</w:t>
+      </w:r>
+      <w:r>
+        <w:t>oefficients</w:t>
+      </w:r>
+      <w:r>
+        <w:t>.csv</w:t>
+      </w:r>
+      <w:r>
+        <w:t>: Coefficients used for GRBFs placed</w:t>
+      </w:r>
+    </w:p>
+    <w:p>
+      <w:r>
+        <w:t>AOX_GRBF_Centers.csv</w:t>
+      </w:r>
+      <w:r>
+        <w:t>: Index of datapoints where GRBFs were placed</w:t>
+      </w:r>
+    </w:p>
+    <w:p>
+      <w:r>
+        <w:t xml:space="preserve">CALIB GRBF </w:t>
+      </w:r>
+      <w:r>
+        <w:t xml:space="preserve">Tare Corrected </w:t>
+      </w:r>
+      <w:r>
+        <w:t>Load Approximation.csv</w:t>
+      </w:r>
+      <w:r>
+        <w:t>: Load approximation from calibration input voltages</w:t>
+      </w:r>
+      <w:r>
+        <w:t xml:space="preserve"> using algebraic model with GRBFs added</w:t>
+      </w:r>
+      <w:r>
+        <w:t xml:space="preserve"> with tare</w:t>
+      </w:r>
+      <w:r>
+        <w:t xml:space="preserve"> loads</w:t>
+      </w:r>
+      <w:r>
+        <w:t xml:space="preserve"> subtracted</w:t>
+      </w:r>
+    </w:p>
+    <w:p>
+      <w:pPr>
+        <w:rPr>
+          <w:b/>
+          <w:bCs/>
+          <w:sz w:val="24"/>
+          <w:szCs w:val="24"/>
+        </w:rPr>
+      </w:pPr>
+      <w:r>
+        <w:rPr>
+          <w:b/>
+          <w:bCs/>
+          <w:sz w:val="24"/>
+          <w:szCs w:val="24"/>
+        </w:rPr>
+        <w:t xml:space="preserve">Validation </w:t>
+      </w:r>
+      <w:r>
+        <w:rPr>
+          <w:b/>
+          <w:bCs/>
+          <w:sz w:val="24"/>
+          <w:szCs w:val="24"/>
+        </w:rPr>
+        <w:t>Algebraic Section Outputs</w:t>
+      </w:r>
+    </w:p>
+    <w:p>
+      <w:r>
+        <w:t xml:space="preserve">VALID ALG </w:t>
+      </w:r>
+      <w:r>
+        <w:t xml:space="preserve">Tare Corrected </w:t>
+      </w:r>
+      <w:r>
+        <w:t>Load Approximation.csv:</w:t>
+      </w:r>
+      <w:r>
+        <w:t xml:space="preserve"> </w:t>
+      </w:r>
+      <w:r>
+        <w:t xml:space="preserve">Load approximation from validation input voltages using algebraic model with tare loads subtracted </w:t>
+      </w:r>
+    </w:p>
+    <w:p>
+      <w:r>
+        <w:t xml:space="preserve">VALID </w:t>
+      </w:r>
+      <w:r>
+        <w:t xml:space="preserve">ALG </w:t>
+      </w:r>
+      <w:r>
+        <w:t xml:space="preserve">Tare Corrected </w:t>
+      </w:r>
+      <w:r>
+        <w:t>Load Approximation w PI.xlsx</w:t>
+      </w:r>
+      <w:r>
+        <w:t>: Load approximation from validation input voltages with tares subtracted on Tab 1.   Tab 2 contains the approximation +/- the prediction interval.  Tab 3 contains the prediction interval values</w:t>
+      </w:r>
+    </w:p>
+    <w:p>
+      <w:r>
+        <w:t xml:space="preserve">VALID </w:t>
+      </w:r>
+      <w:r>
         <w:t>Report.xlsx</w:t>
       </w:r>
       <w:r>
-        <w:t xml:space="preserve">: </w:t>
-      </w:r>
-      <w:r>
-        <w:t xml:space="preserve">Summary of </w:t>
-      </w:r>
-      <w:r>
-        <w:t>validation</w:t>
-      </w:r>
-      <w:r>
-        <w:t xml:space="preserve"> results and evaluation metrics for algebraic and </w:t>
-      </w:r>
-      <w:proofErr w:type="spellStart"/>
-      <w:r>
-        <w:t>GRBF</w:t>
-      </w:r>
-      <w:proofErr w:type="spellEnd"/>
-      <w:r>
-        <w:t xml:space="preserve"> sections (if run)</w:t>
+        <w:t>: Summary of validation results and evaluation metrics for algebraic and GRBF sections (if run)</w:t>
       </w:r>
     </w:p>
     <w:p>
@@ -437,19 +310,8 @@
           <w:sz w:val="24"/>
           <w:szCs w:val="24"/>
         </w:rPr>
-        <w:t xml:space="preserve">Validation </w:t>
-      </w:r>
-      <w:proofErr w:type="spellStart"/>
-      <w:r>
-        <w:rPr>
-          <w:b/>
-          <w:bCs/>
-          <w:sz w:val="24"/>
-          <w:szCs w:val="24"/>
-        </w:rPr>
-        <w:t>GRBF</w:t>
-      </w:r>
-      <w:proofErr w:type="spellEnd"/>
+        <w:t>Validation GRBF</w:t>
+      </w:r>
       <w:r>
         <w:rPr>
           <w:b/>
@@ -462,41 +324,19 @@
     </w:p>
     <w:p>
       <w:r>
-        <w:t xml:space="preserve">VALID </w:t>
-      </w:r>
-      <w:proofErr w:type="spellStart"/>
-      <w:r>
-        <w:t>GRBF</w:t>
-      </w:r>
-      <w:proofErr w:type="spellEnd"/>
+        <w:t xml:space="preserve">VALID GRBF </w:t>
+      </w:r>
+      <w:r>
+        <w:t xml:space="preserve">Tare Corrected </w:t>
+      </w:r>
+      <w:r>
+        <w:t>Load Approximation.csv</w:t>
+      </w:r>
       <w:r>
         <w:t xml:space="preserve"> </w:t>
       </w:r>
       <w:r>
-        <w:t xml:space="preserve">Tare Corrected </w:t>
-      </w:r>
-      <w:r>
-        <w:t>Load Approximation.csv</w:t>
-      </w:r>
-      <w:r>
-        <w:t xml:space="preserve"> </w:t>
-      </w:r>
-      <w:r>
-        <w:t xml:space="preserve">Load approximation from </w:t>
-      </w:r>
-      <w:r>
-        <w:t>validation</w:t>
-      </w:r>
-      <w:r>
-        <w:t xml:space="preserve"> input voltages using algebraic model with </w:t>
-      </w:r>
-      <w:proofErr w:type="spellStart"/>
-      <w:r>
-        <w:t>GRBFs</w:t>
-      </w:r>
-      <w:proofErr w:type="spellEnd"/>
-      <w:r>
-        <w:t xml:space="preserve"> added with tare loads subtracted</w:t>
+        <w:t>Load approximation from validation input voltages using algebraic model with GRBFs added with tare loads subtracted</w:t>
       </w:r>
     </w:p>
     <w:p>
@@ -526,16 +366,7 @@
           <w:szCs w:val="24"/>
         </w:rPr>
         <w:lastRenderedPageBreak/>
-        <w:t>Approximation</w:t>
-      </w:r>
-      <w:r>
-        <w:rPr>
-          <w:b/>
-          <w:bCs/>
-          <w:sz w:val="24"/>
-          <w:szCs w:val="24"/>
-        </w:rPr>
-        <w:t xml:space="preserve"> </w:t>
+        <w:t xml:space="preserve">Approximation </w:t>
       </w:r>
       <w:r>
         <w:rPr>
@@ -548,155 +379,67 @@
       </w:r>
     </w:p>
     <w:p>
-      <w:proofErr w:type="spellStart"/>
-      <w:r>
-        <w:t>APPROX</w:t>
-      </w:r>
-      <w:proofErr w:type="spellEnd"/>
-      <w:r>
-        <w:t xml:space="preserve"> </w:t>
-      </w:r>
-      <w:proofErr w:type="spellStart"/>
-      <w:r>
-        <w:t>ALG</w:t>
-      </w:r>
-      <w:proofErr w:type="spellEnd"/>
-      <w:r>
-        <w:t xml:space="preserve"> Global Load Approximation.csv</w:t>
+      <w:r>
+        <w:t>APPROX ALG Global Load Approximation.csv</w:t>
+      </w:r>
+      <w:r>
+        <w:t>: Global Load approximation from approximation input voltages using algebraic model (No tare correction).</w:t>
+      </w:r>
+    </w:p>
+    <w:p>
+      <w:r>
+        <w:t xml:space="preserve">APPROX </w:t>
+      </w:r>
+      <w:r>
+        <w:t xml:space="preserve">ALG </w:t>
+      </w:r>
+      <w:r>
+        <w:t xml:space="preserve">Global </w:t>
+      </w:r>
+      <w:r>
+        <w:t>Load Approximation w PI.xlsx</w:t>
+      </w:r>
+      <w:r>
+        <w:t>: Global Load approximation from approximation input voltages on Tab 1 (No tare correction).   Tab 2 contains the approximation +/- the prediction interval.  Tab 3 contains the prediction interval values</w:t>
+      </w:r>
+    </w:p>
+    <w:p>
+      <w:pPr>
+        <w:rPr>
+          <w:b/>
+          <w:bCs/>
+          <w:sz w:val="24"/>
+          <w:szCs w:val="24"/>
+        </w:rPr>
+      </w:pPr>
+      <w:r>
+        <w:rPr>
+          <w:b/>
+          <w:bCs/>
+          <w:sz w:val="24"/>
+          <w:szCs w:val="24"/>
+        </w:rPr>
+        <w:t>Approximation GRBF</w:t>
+      </w:r>
+      <w:r>
+        <w:rPr>
+          <w:b/>
+          <w:bCs/>
+          <w:sz w:val="24"/>
+          <w:szCs w:val="24"/>
+        </w:rPr>
+        <w:t xml:space="preserve"> Section Outputs</w:t>
+      </w:r>
+    </w:p>
+    <w:p>
+      <w:r>
+        <w:t>APPROX GRBF Global Load Approximation.csv</w:t>
       </w:r>
       <w:r>
         <w:t xml:space="preserve">: Global Load approximation from approximation input voltages </w:t>
       </w:r>
       <w:r>
-        <w:t xml:space="preserve">using algebraic model </w:t>
-      </w:r>
-      <w:r>
-        <w:t>(No tare correction).</w:t>
-      </w:r>
-    </w:p>
-    <w:p>
-      <w:proofErr w:type="spellStart"/>
-      <w:r>
-        <w:t>APPROX</w:t>
-      </w:r>
-      <w:proofErr w:type="spellEnd"/>
-      <w:r>
-        <w:t xml:space="preserve"> </w:t>
-      </w:r>
-      <w:proofErr w:type="spellStart"/>
-      <w:r>
-        <w:t>ALG</w:t>
-      </w:r>
-      <w:proofErr w:type="spellEnd"/>
-      <w:r>
-        <w:t xml:space="preserve"> </w:t>
-      </w:r>
-      <w:r>
-        <w:t xml:space="preserve">Global </w:t>
-      </w:r>
-      <w:r>
-        <w:t>Load Approximation w PI.xlsx</w:t>
-      </w:r>
-      <w:r>
-        <w:t xml:space="preserve">: Global </w:t>
-      </w:r>
-      <w:r>
-        <w:t xml:space="preserve">Load approximation from </w:t>
-      </w:r>
-      <w:r>
-        <w:t>approximation</w:t>
-      </w:r>
-      <w:r>
-        <w:t xml:space="preserve"> input voltages </w:t>
-      </w:r>
-      <w:r>
-        <w:t>on</w:t>
-      </w:r>
-      <w:r>
-        <w:t xml:space="preserve"> Tab 1</w:t>
-      </w:r>
-      <w:r>
-        <w:t xml:space="preserve"> (No tare correction)</w:t>
-      </w:r>
-      <w:r>
-        <w:t>.   Tab 2 contains the approximation +/- the prediction interval.  Tab 3 contains the prediction interval values</w:t>
-      </w:r>
-    </w:p>
-    <w:p>
-      <w:pPr>
-        <w:rPr>
-          <w:b/>
-          <w:bCs/>
-          <w:sz w:val="24"/>
-          <w:szCs w:val="24"/>
-        </w:rPr>
-      </w:pPr>
-      <w:r>
-        <w:rPr>
-          <w:b/>
-          <w:bCs/>
-          <w:sz w:val="24"/>
-          <w:szCs w:val="24"/>
-        </w:rPr>
-        <w:t xml:space="preserve">Approximation </w:t>
-      </w:r>
-      <w:proofErr w:type="spellStart"/>
-      <w:r>
-        <w:rPr>
-          <w:b/>
-          <w:bCs/>
-          <w:sz w:val="24"/>
-          <w:szCs w:val="24"/>
-        </w:rPr>
-        <w:t>GRBF</w:t>
-      </w:r>
-      <w:proofErr w:type="spellEnd"/>
-      <w:r>
-        <w:rPr>
-          <w:b/>
-          <w:bCs/>
-          <w:sz w:val="24"/>
-          <w:szCs w:val="24"/>
-        </w:rPr>
-        <w:t xml:space="preserve"> Section Outputs</w:t>
-      </w:r>
-    </w:p>
-    <w:p>
-      <w:proofErr w:type="spellStart"/>
-      <w:r>
-        <w:t>APPROX</w:t>
-      </w:r>
-      <w:proofErr w:type="spellEnd"/>
-      <w:r>
-        <w:t xml:space="preserve"> </w:t>
-      </w:r>
-      <w:proofErr w:type="spellStart"/>
-      <w:r>
-        <w:t>GRBF</w:t>
-      </w:r>
-      <w:proofErr w:type="spellEnd"/>
-      <w:r>
-        <w:t xml:space="preserve"> Global Load Approximation.csv</w:t>
-      </w:r>
-      <w:r>
-        <w:t xml:space="preserve">: </w:t>
-      </w:r>
-      <w:r>
-        <w:t xml:space="preserve">Global Load approximation from approximation input </w:t>
-      </w:r>
-      <w:r>
-        <w:t xml:space="preserve">voltages </w:t>
-      </w:r>
-      <w:r>
-        <w:t xml:space="preserve">using algebraic model with </w:t>
-      </w:r>
-      <w:proofErr w:type="spellStart"/>
-      <w:r>
-        <w:t>GRBFs</w:t>
-      </w:r>
-      <w:proofErr w:type="spellEnd"/>
-      <w:r>
-        <w:t xml:space="preserve"> added </w:t>
+        <w:t xml:space="preserve">using algebraic model with GRBFs added </w:t>
       </w:r>
       <w:r>
         <w:t>(No tare correction).</w:t>
@@ -736,7 +479,7 @@
       </w:pPr>
     </w:pPrDefault>
   </w:docDefaults>
-  <w:latentStyles w:defLockedState="0" w:defUIPriority="99" w:defSemiHidden="0" w:defUnhideWhenUsed="0" w:defQFormat="0" w:count="377">
+  <w:latentStyles w:defLockedState="0" w:defUIPriority="99" w:defSemiHidden="0" w:defUnhideWhenUsed="0" w:defQFormat="0" w:count="376">
     <w:lsdException w:name="Normal" w:uiPriority="0" w:qFormat="1"/>
     <w:lsdException w:name="heading 1" w:uiPriority="9" w:qFormat="1"/>
     <w:lsdException w:name="heading 2" w:semiHidden="1" w:uiPriority="9" w:unhideWhenUsed="1" w:qFormat="1"/>
@@ -1113,7 +856,6 @@
     <w:lsdException w:name="Hashtag" w:semiHidden="1" w:unhideWhenUsed="1"/>
     <w:lsdException w:name="Unresolved Mention" w:semiHidden="1" w:unhideWhenUsed="1"/>
     <w:lsdException w:name="Smart Link" w:semiHidden="1" w:unhideWhenUsed="1"/>
-    <w:lsdException w:name="Smart Link Error" w:semiHidden="1" w:unhideWhenUsed="1"/>
   </w:latentStyles>
   <w:style w:type="paragraph" w:default="1" w:styleId="Normal">
     <w:name w:val="Normal"/>

</xml_diff>